<commit_message>
- Update APNS Certificate renewal instructions
</commit_message>
<xml_diff>
--- a/Renew APNS Certificate.docx
+++ b/Renew APNS Certificate.docx
@@ -5,7 +5,7 @@
   <w:body>
     <w:p>
       <w:pPr>
-        <w:pStyle w:val="Body"/>
+        <w:pStyle w:val="Body A"/>
       </w:pPr>
       <w:r>
         <w:rPr>
@@ -58,7 +58,7 @@
     </w:p>
     <w:p>
       <w:pPr>
-        <w:pStyle w:val="Body"/>
+        <w:pStyle w:val="Body A"/>
       </w:pPr>
       <w:r>
         <w:rPr>
@@ -83,21 +83,7 @@
           <w:rtl w:val="0"/>
           <w:lang w:val="en-US"/>
         </w:rPr>
-        <w:t xml:space="preserve">Log in to iOS Developer Center. Use the </w:t>
-      </w:r>
-      <w:r>
-        <w:rPr>
-          <w:rtl w:val="0"/>
-          <w:lang w:val="en-US"/>
-        </w:rPr>
-        <w:t>TeleMed</w:t>
-      </w:r>
-      <w:r>
-        <w:rPr>
-          <w:rtl w:val="0"/>
-          <w:lang w:val="en-US"/>
-        </w:rPr>
-        <w:t xml:space="preserve"> team.</w:t>
+        <w:t>Log in to iOS Developer Center. Use the TeleMed team.</w:t>
       </w:r>
     </w:p>
     <w:p>
@@ -116,21 +102,7 @@
           <w:rtl w:val="0"/>
           <w:lang w:val="en-US"/>
         </w:rPr>
-        <w:t xml:space="preserve">Go to the list of App Ids. Expand </w:t>
-      </w:r>
-      <w:r>
-        <w:rPr>
-          <w:rtl w:val="0"/>
-          <w:lang w:val="en-US"/>
-        </w:rPr>
-        <w:t>My</w:t>
-      </w:r>
-      <w:r>
-        <w:rPr>
-          <w:rtl w:val="0"/>
-          <w:lang w:val="en-US"/>
-        </w:rPr>
-        <w:t>TeleMed and click the Edit button. Assuming the Production SSL Certificate is about to expire, there should be an option to create another certificate.</w:t>
+        <w:t>Go to the list of App Ids. Expand MyTeleMed and click the Edit button. Assuming the Production SSL Certificate is about to expire, there should be an option to create another certificate.</w:t>
       </w:r>
     </w:p>
     <w:p>
@@ -149,35 +121,7 @@
           <w:rtl w:val="0"/>
           <w:lang w:val="en-US"/>
         </w:rPr>
-        <w:t>Create the certificate. If possible use the existing .certSigningRequest file located at Root Folder/Cert Signing Requests/</w:t>
-      </w:r>
-      <w:r>
-        <w:rPr>
-          <w:rtl w:val="0"/>
-          <w:lang w:val="en-US"/>
-        </w:rPr>
-        <w:t>Production</w:t>
-      </w:r>
-      <w:r>
-        <w:rPr>
-          <w:rtl w:val="0"/>
-          <w:lang w:val="en-US"/>
-        </w:rPr>
-        <w:t xml:space="preserve">/MyTeleMed APNS </w:t>
-      </w:r>
-      <w:r>
-        <w:rPr>
-          <w:rtl w:val="0"/>
-          <w:lang w:val="en-US"/>
-        </w:rPr>
-        <w:t>Produc</w:t>
-      </w:r>
-      <w:r>
-        <w:rPr>
-          <w:rtl w:val="0"/>
-          <w:lang w:val="en-US"/>
-        </w:rPr>
-        <w:t>tion.certSigningRequest</w:t>
+        <w:t>Create the certificate. If possible use the existing .certSigningRequest file located at Root Folder/Cert Signing Requests/Production/MyTeleMed APNS Production.certSigningRequest</w:t>
       </w:r>
     </w:p>
     <w:p>
@@ -196,21 +140,7 @@
           <w:rtl w:val="0"/>
           <w:lang w:val="en-US"/>
         </w:rPr>
-        <w:t>Download the generated certificate to coderepo Root Folder/</w:t>
-      </w:r>
-      <w:r>
-        <w:rPr>
-          <w:rtl w:val="0"/>
-          <w:lang w:val="en-US"/>
-        </w:rPr>
-        <w:t>Certificates (CER)</w:t>
-      </w:r>
-      <w:r>
-        <w:rPr>
-          <w:rtl w:val="0"/>
-          <w:lang w:val="en-US"/>
-        </w:rPr>
-        <w:t>/Production/MyTeleMed APNS Production.cer</w:t>
+        <w:t>Download the generated certificate to coderepo Root Folder/Certificates (CER)/Production/MyTeleMed APNS Production.cer</w:t>
       </w:r>
     </w:p>
     <w:p>
@@ -267,20 +197,14 @@
           <w:rtl w:val="0"/>
           <w:lang w:val="en-US"/>
         </w:rPr>
-        <w:t>Using command line, c</w:t>
-      </w:r>
-      <w:r>
-        <w:rPr>
-          <w:rtl w:val="0"/>
-          <w:lang w:val="en-US"/>
-        </w:rPr>
-        <w:t>onvert Identity Certificate from Step 4 to PEM file:</w:t>
+        <w:t>Using command line, convert Identity Certificate from Step 4 to PEM file:</w:t>
       </w:r>
       <w:r>
         <w:br w:type="textWrapping"/>
       </w:r>
       <w:r>
         <w:rPr>
+          <w:rStyle w:val="None"/>
           <w:rFonts w:ascii="Consolas" w:cs="Consolas" w:hAnsi="Consolas" w:eastAsia="Consolas"/>
           <w:sz w:val="20"/>
           <w:szCs w:val="20"/>
@@ -288,51 +212,7 @@
           <w:rtl w:val="0"/>
           <w:lang w:val="en-US"/>
         </w:rPr>
-        <w:t xml:space="preserve">openssl x509 -in MyTeleMed\ </w:t>
-      </w:r>
-      <w:r>
-        <w:rPr>
-          <w:rFonts w:ascii="Consolas" w:cs="Consolas" w:hAnsi="Consolas" w:eastAsia="Consolas"/>
-          <w:sz w:val="20"/>
-          <w:szCs w:val="20"/>
-          <w:shd w:val="clear" w:color="auto" w:fill="c0c0c0"/>
-          <w:rtl w:val="0"/>
-          <w:lang w:val="en-US"/>
-        </w:rPr>
-        <w:t xml:space="preserve">Production\ </w:t>
-      </w:r>
-      <w:r>
-        <w:rPr>
-          <w:rFonts w:ascii="Consolas" w:cs="Consolas" w:hAnsi="Consolas" w:eastAsia="Consolas"/>
-          <w:sz w:val="20"/>
-          <w:szCs w:val="20"/>
-          <w:shd w:val="clear" w:color="auto" w:fill="c0c0c0"/>
-          <w:rtl w:val="0"/>
-          <w:lang w:val="en-US"/>
-        </w:rPr>
-        <w:t xml:space="preserve">APNS\.cer -inform DER -out MyTeleMed\ </w:t>
-      </w:r>
-      <w:r>
-        <w:rPr>
-          <w:rFonts w:ascii="Consolas" w:cs="Consolas" w:hAnsi="Consolas" w:eastAsia="Consolas"/>
-          <w:sz w:val="20"/>
-          <w:szCs w:val="20"/>
-          <w:shd w:val="clear" w:color="auto" w:fill="c0c0c0"/>
-          <w:rtl w:val="0"/>
-          <w:lang w:val="en-US"/>
-        </w:rPr>
-        <w:t xml:space="preserve">Production\ </w:t>
-      </w:r>
-      <w:r>
-        <w:rPr>
-          <w:rFonts w:ascii="Consolas" w:cs="Consolas" w:hAnsi="Consolas" w:eastAsia="Consolas"/>
-          <w:sz w:val="20"/>
-          <w:szCs w:val="20"/>
-          <w:shd w:val="clear" w:color="auto" w:fill="c0c0c0"/>
-          <w:rtl w:val="0"/>
-          <w:lang w:val="en-US"/>
-        </w:rPr>
-        <w:t>APNS\ Identity\ Certificate.pem -outform PEM</w:t>
+        <w:t>openssl x509 -in MyTeleMed\ Production\ APNS\.cer -inform DER -out MyTeleMed\ Production\ APNS\ Identity\ Certificate.pem -outform PEM</w:t>
       </w:r>
     </w:p>
     <w:p>
@@ -358,6 +238,7 @@
       </w:r>
       <w:r>
         <w:rPr>
+          <w:rStyle w:val="None"/>
           <w:rFonts w:ascii="Consolas" w:cs="Consolas" w:hAnsi="Consolas" w:eastAsia="Consolas"/>
           <w:sz w:val="20"/>
           <w:szCs w:val="20"/>
@@ -365,51 +246,7 @@
           <w:rtl w:val="0"/>
           <w:lang w:val="en-US"/>
         </w:rPr>
-        <w:t xml:space="preserve">openssl pkcs12 -nocerts -in MyTeleMed\ </w:t>
-      </w:r>
-      <w:r>
-        <w:rPr>
-          <w:rFonts w:ascii="Consolas" w:cs="Consolas" w:hAnsi="Consolas" w:eastAsia="Consolas"/>
-          <w:sz w:val="20"/>
-          <w:szCs w:val="20"/>
-          <w:shd w:val="clear" w:color="auto" w:fill="c0c0c0"/>
-          <w:rtl w:val="0"/>
-          <w:lang w:val="en-US"/>
-        </w:rPr>
-        <w:t xml:space="preserve">Production\ </w:t>
-      </w:r>
-      <w:r>
-        <w:rPr>
-          <w:rFonts w:ascii="Consolas" w:cs="Consolas" w:hAnsi="Consolas" w:eastAsia="Consolas"/>
-          <w:sz w:val="20"/>
-          <w:szCs w:val="20"/>
-          <w:shd w:val="clear" w:color="auto" w:fill="c0c0c0"/>
-          <w:rtl w:val="0"/>
-          <w:lang w:val="en-US"/>
-        </w:rPr>
-        <w:t xml:space="preserve">APNS\ Private\ Key.p12 -out MyTeleMed\ </w:t>
-      </w:r>
-      <w:r>
-        <w:rPr>
-          <w:rFonts w:ascii="Consolas" w:cs="Consolas" w:hAnsi="Consolas" w:eastAsia="Consolas"/>
-          <w:sz w:val="20"/>
-          <w:szCs w:val="20"/>
-          <w:shd w:val="clear" w:color="auto" w:fill="c0c0c0"/>
-          <w:rtl w:val="0"/>
-          <w:lang w:val="en-US"/>
-        </w:rPr>
-        <w:t xml:space="preserve">Production\ </w:t>
-      </w:r>
-      <w:r>
-        <w:rPr>
-          <w:rFonts w:ascii="Consolas" w:cs="Consolas" w:hAnsi="Consolas" w:eastAsia="Consolas"/>
-          <w:sz w:val="20"/>
-          <w:szCs w:val="20"/>
-          <w:shd w:val="clear" w:color="auto" w:fill="c0c0c0"/>
-          <w:rtl w:val="0"/>
-          <w:lang w:val="en-US"/>
-        </w:rPr>
-        <w:t xml:space="preserve">APNS\ Private\ Key.pem </w:t>
+        <w:t xml:space="preserve">openssl pkcs12 -nocerts -in MyTeleMed\ Production\ APNS\ Private\ Key.p12 -out MyTeleMed\ Production\ APNS\ Private\ Key.pem </w:t>
       </w:r>
     </w:p>
     <w:p>
@@ -454,6 +291,7 @@
       </w:r>
       <w:r>
         <w:rPr>
+          <w:rStyle w:val="None"/>
           <w:rFonts w:ascii="Consolas" w:cs="Consolas" w:hAnsi="Consolas" w:eastAsia="Consolas"/>
           <w:sz w:val="20"/>
           <w:szCs w:val="20"/>
@@ -461,51 +299,7 @@
           <w:rtl w:val="0"/>
           <w:lang w:val="en-US"/>
         </w:rPr>
-        <w:t xml:space="preserve">openssl s_client -connect gateway.push.apple.com:2195 -cert MyTeleMed\ </w:t>
-      </w:r>
-      <w:r>
-        <w:rPr>
-          <w:rFonts w:ascii="Consolas" w:cs="Consolas" w:hAnsi="Consolas" w:eastAsia="Consolas"/>
-          <w:sz w:val="20"/>
-          <w:szCs w:val="20"/>
-          <w:shd w:val="clear" w:color="auto" w:fill="c0c0c0"/>
-          <w:rtl w:val="0"/>
-          <w:lang w:val="en-US"/>
-        </w:rPr>
-        <w:t>Production</w:t>
-      </w:r>
-      <w:r>
-        <w:rPr>
-          <w:rFonts w:ascii="Consolas" w:cs="Consolas" w:hAnsi="Consolas" w:eastAsia="Consolas"/>
-          <w:sz w:val="20"/>
-          <w:szCs w:val="20"/>
-          <w:shd w:val="clear" w:color="auto" w:fill="c0c0c0"/>
-          <w:rtl w:val="0"/>
-          <w:lang w:val="en-US"/>
-        </w:rPr>
-        <w:t xml:space="preserve">\ APNS\ Identity\ Certificate.pem -key MyTeleMed\ </w:t>
-      </w:r>
-      <w:r>
-        <w:rPr>
-          <w:rFonts w:ascii="Consolas" w:cs="Consolas" w:hAnsi="Consolas" w:eastAsia="Consolas"/>
-          <w:sz w:val="20"/>
-          <w:szCs w:val="20"/>
-          <w:shd w:val="clear" w:color="auto" w:fill="c0c0c0"/>
-          <w:rtl w:val="0"/>
-          <w:lang w:val="en-US"/>
-        </w:rPr>
-        <w:t xml:space="preserve">Production\ </w:t>
-      </w:r>
-      <w:r>
-        <w:rPr>
-          <w:rFonts w:ascii="Consolas" w:cs="Consolas" w:hAnsi="Consolas" w:eastAsia="Consolas"/>
-          <w:sz w:val="20"/>
-          <w:szCs w:val="20"/>
-          <w:shd w:val="clear" w:color="auto" w:fill="c0c0c0"/>
-          <w:rtl w:val="0"/>
-          <w:lang w:val="en-US"/>
-        </w:rPr>
-        <w:t>APNS\ Private\ Key.pem -debug -showcerts -CAfile ../entrust_2048_ca.pem</w:t>
+        <w:t>openssl s_client -connect gateway.push.apple.com:2195 -cert MyTeleMed\ Production\ APNS\ Identity\ Certificate.pem -key MyTeleMed\ Production\ APNS\ Private\ Key.pem -debug -showcerts -CAfile ../entrust_2048_ca.pem</w:t>
       </w:r>
     </w:p>
     <w:p>
@@ -531,6 +325,7 @@
       </w:r>
       <w:r>
         <w:rPr>
+          <w:rStyle w:val="None"/>
           <w:rFonts w:ascii="Consolas" w:cs="Consolas" w:hAnsi="Consolas" w:eastAsia="Consolas"/>
           <w:sz w:val="20"/>
           <w:szCs w:val="20"/>
@@ -538,73 +333,7 @@
           <w:rtl w:val="0"/>
           <w:lang w:val="en-US"/>
         </w:rPr>
-        <w:t xml:space="preserve">openssl pkcs12 -export -in MyTeleMed\ </w:t>
-      </w:r>
-      <w:r>
-        <w:rPr>
-          <w:rFonts w:ascii="Consolas" w:cs="Consolas" w:hAnsi="Consolas" w:eastAsia="Consolas"/>
-          <w:sz w:val="20"/>
-          <w:szCs w:val="20"/>
-          <w:shd w:val="clear" w:color="auto" w:fill="c0c0c0"/>
-          <w:rtl w:val="0"/>
-          <w:lang w:val="en-US"/>
-        </w:rPr>
-        <w:t xml:space="preserve">Production\ </w:t>
-      </w:r>
-      <w:r>
-        <w:rPr>
-          <w:rFonts w:ascii="Consolas" w:cs="Consolas" w:hAnsi="Consolas" w:eastAsia="Consolas"/>
-          <w:sz w:val="20"/>
-          <w:szCs w:val="20"/>
-          <w:shd w:val="clear" w:color="auto" w:fill="c0c0c0"/>
-          <w:rtl w:val="0"/>
-          <w:lang w:val="en-US"/>
-        </w:rPr>
-        <w:t>APNS\ Identity\ Certificate.pem -out MyTeleMed</w:t>
-      </w:r>
-      <w:r>
-        <w:rPr>
-          <w:rFonts w:ascii="Consolas" w:cs="Consolas" w:hAnsi="Consolas" w:eastAsia="Consolas"/>
-          <w:sz w:val="20"/>
-          <w:szCs w:val="20"/>
-          <w:shd w:val="clear" w:color="auto" w:fill="c0c0c0"/>
-          <w:rtl w:val="0"/>
-          <w:lang w:val="en-US"/>
-        </w:rPr>
-        <w:t>\ Production</w:t>
-      </w:r>
-      <w:r>
-        <w:rPr>
-          <w:rFonts w:ascii="Consolas" w:cs="Consolas" w:hAnsi="Consolas" w:eastAsia="Consolas"/>
-          <w:sz w:val="20"/>
-          <w:szCs w:val="20"/>
-          <w:shd w:val="clear" w:color="auto" w:fill="c0c0c0"/>
-          <w:rtl w:val="0"/>
-          <w:lang w:val="en-US"/>
-        </w:rPr>
-        <w:t xml:space="preserve">\ APNS.p12 -inkey MyTeleMed\ </w:t>
-      </w:r>
-      <w:r>
-        <w:rPr>
-          <w:rFonts w:ascii="Consolas" w:cs="Consolas" w:hAnsi="Consolas" w:eastAsia="Consolas"/>
-          <w:sz w:val="20"/>
-          <w:szCs w:val="20"/>
-          <w:shd w:val="clear" w:color="auto" w:fill="c0c0c0"/>
-          <w:rtl w:val="0"/>
-          <w:lang w:val="en-US"/>
-        </w:rPr>
-        <w:t xml:space="preserve">Production\ </w:t>
-      </w:r>
-      <w:r>
-        <w:rPr>
-          <w:rFonts w:ascii="Consolas" w:cs="Consolas" w:hAnsi="Consolas" w:eastAsia="Consolas"/>
-          <w:sz w:val="20"/>
-          <w:szCs w:val="20"/>
-          <w:shd w:val="clear" w:color="auto" w:fill="c0c0c0"/>
-          <w:rtl w:val="0"/>
-          <w:lang w:val="en-US"/>
-        </w:rPr>
-        <w:t>APNS\ Private\ Key.pem</w:t>
+        <w:t>openssl pkcs12 -export -in MyTeleMed\ Production\ APNS\ Identity\ Certificate.pem -out MyTeleMed\ Production\ APNS.p12 -inkey MyTeleMed\ Production\ APNS\ Private\ Key.pem</w:t>
       </w:r>
       <w:r>
         <w:rPr>
@@ -612,6 +341,25 @@
           <w:lang w:val="en-US"/>
         </w:rPr>
         <w:t xml:space="preserve"> </w:t>
+      </w:r>
+    </w:p>
+    <w:p>
+      <w:pPr>
+        <w:pStyle w:val="List Paragraph"/>
+        <w:numPr>
+          <w:ilvl w:val="0"/>
+          <w:numId w:val="2"/>
+        </w:numPr>
+        <w:rPr>
+          <w:lang w:val="en-US"/>
+        </w:rPr>
+      </w:pPr>
+      <w:r>
+        <w:rPr>
+          <w:rtl w:val="0"/>
+          <w:lang w:val="en-US"/>
+        </w:rPr>
+        <w:t>Move the P12 File into the Root Folder/P12 Files/Production folder.</w:t>
       </w:r>
     </w:p>
     <w:p>
@@ -1068,9 +816,9 @@
       <w:vertAlign w:val="baseline"/>
     </w:rPr>
   </w:style>
-  <w:style w:type="paragraph" w:styleId="Body">
-    <w:name w:val="Body"/>
-    <w:next w:val="Body"/>
+  <w:style w:type="paragraph" w:styleId="Body A">
+    <w:name w:val="Body A"/>
+    <w:next w:val="Body A"/>
     <w:pPr>
       <w:keepNext w:val="0"/>
       <w:keepLines w:val="0"/>
@@ -1106,9 +854,12 @@
       <w:lang w:val="en-US"/>
     </w:rPr>
   </w:style>
+  <w:style w:type="character" w:styleId="None">
+    <w:name w:val="None"/>
+  </w:style>
   <w:style w:type="character" w:styleId="Hyperlink.0">
     <w:name w:val="Hyperlink.0"/>
-    <w:basedOn w:val="Hyperlink"/>
+    <w:basedOn w:val="None"/>
     <w:next w:val="Hyperlink.0"/>
     <w:rPr>
       <w:color w:val="0000ff"/>
@@ -1309,9 +1060,9 @@
         </a:effectStyle>
         <a:effectStyle>
           <a:effectLst>
-            <a:outerShdw sx="100000" sy="100000" kx="0" ky="0" algn="b" rotWithShape="0" blurRad="38100" dist="20000" dir="5400000">
+            <a:outerShdw sx="100000" sy="100000" kx="0" ky="0" algn="b" rotWithShape="0" blurRad="38100" dist="23000" dir="5400000">
               <a:srgbClr val="000000">
-                <a:alpha val="38000"/>
+                <a:alpha val="35000"/>
               </a:srgbClr>
             </a:outerShdw>
           </a:effectLst>
@@ -1391,7 +1142,7 @@
         </a:effectLst>
         <a:sp3d/>
       </a:spPr>
-      <a:bodyPr rot="0" spcFirstLastPara="1" vertOverflow="overflow" horzOverflow="overflow" vert="horz" wrap="square" lIns="45719" tIns="45719" rIns="45719" bIns="45719" numCol="1" spcCol="38100" rtlCol="0" anchor="ctr" upright="0">
+      <a:bodyPr rot="0" spcFirstLastPara="1" vertOverflow="overflow" horzOverflow="overflow" vert="horz" wrap="square" lIns="45718" tIns="45718" rIns="45718" bIns="45718" numCol="1" spcCol="38100" rtlCol="0" anchor="ctr" upright="0">
         <a:spAutoFit/>
       </a:bodyPr>
       <a:lstStyle>
@@ -1419,10 +1170,10 @@
             </a:solidFill>
             <a:effectLst/>
             <a:uFillTx/>
-            <a:latin typeface="Calibri"/>
-            <a:ea typeface="Calibri"/>
-            <a:cs typeface="Calibri"/>
-            <a:sym typeface="Calibri"/>
+            <a:latin typeface="+mn-lt"/>
+            <a:ea typeface="+mn-ea"/>
+            <a:cs typeface="+mn-cs"/>
+            <a:sym typeface="Helvetica Neue"/>
           </a:defRPr>
         </a:defPPr>
         <a:lvl1pPr marL="0" marR="0" indent="0" algn="l" defTabSz="914400" rtl="0" fontAlgn="auto" latinLnBrk="1" hangingPunct="0">
@@ -1678,9 +1429,9 @@
           <a:round/>
         </a:ln>
         <a:effectLst>
-          <a:outerShdw sx="100000" sy="100000" kx="0" ky="0" algn="b" rotWithShape="0" blurRad="38100" dist="20000" dir="5400000">
+          <a:outerShdw sx="100000" sy="100000" kx="0" ky="0" algn="b" rotWithShape="0" blurRad="38100" dist="23000" dir="5400000">
             <a:srgbClr val="000000">
-              <a:alpha val="38000"/>
+              <a:alpha val="35000"/>
             </a:srgbClr>
           </a:outerShdw>
         </a:effectLst>
@@ -1968,7 +1719,7 @@
         <a:effectLst/>
         <a:sp3d/>
       </a:spPr>
-      <a:bodyPr rot="0" spcFirstLastPara="1" vertOverflow="overflow" horzOverflow="overflow" vert="horz" wrap="square" lIns="45719" tIns="45719" rIns="45719" bIns="45719" numCol="1" spcCol="38100" rtlCol="0" anchor="t" upright="0">
+      <a:bodyPr rot="0" spcFirstLastPara="1" vertOverflow="overflow" horzOverflow="overflow" vert="horz" wrap="square" lIns="45718" tIns="45718" rIns="45718" bIns="45718" numCol="1" spcCol="38100" rtlCol="0" anchor="t" upright="0">
         <a:spAutoFit/>
       </a:bodyPr>
       <a:lstStyle>
@@ -1996,10 +1747,10 @@
             </a:solidFill>
             <a:effectLst/>
             <a:uFillTx/>
-            <a:latin typeface="Calibri"/>
-            <a:ea typeface="Calibri"/>
-            <a:cs typeface="Calibri"/>
-            <a:sym typeface="Calibri"/>
+            <a:latin typeface="+mn-lt"/>
+            <a:ea typeface="+mn-ea"/>
+            <a:cs typeface="+mn-cs"/>
+            <a:sym typeface="Helvetica Neue"/>
           </a:defRPr>
         </a:defPPr>
         <a:lvl1pPr marL="0" marR="0" indent="0" algn="l" defTabSz="914400" rtl="0" fontAlgn="auto" latinLnBrk="1" hangingPunct="0">

</xml_diff>

<commit_message>
- Update documentation for renewing APNS certificate
</commit_message>
<xml_diff>
--- a/Renew APNS Certificate.docx
+++ b/Renew APNS Certificate.docx
@@ -1,6 +1,6 @@
 
 <file path=word/document.xml><?xml version="1.0" encoding="utf-8"?>
-<w:document xmlns:wpc="http://schemas.microsoft.com/office/word/2010/wordprocessingCanvas" xmlns:cx="http://schemas.microsoft.com/office/drawing/2014/chartex" xmlns:cx1="http://schemas.microsoft.com/office/drawing/2015/9/8/chartex" xmlns:cx2="http://schemas.microsoft.com/office/drawing/2015/10/21/chartex" xmlns:cx3="http://schemas.microsoft.com/office/drawing/2016/5/9/chartex" xmlns:cx4="http://schemas.microsoft.com/office/drawing/2016/5/10/chartex" xmlns:cx5="http://schemas.microsoft.com/office/drawing/2016/5/11/chartex" xmlns:cx6="http://schemas.microsoft.com/office/drawing/2016/5/12/chartex" xmlns:cx7="http://schemas.microsoft.com/office/drawing/2016/5/13/chartex" xmlns:cx8="http://schemas.microsoft.com/office/drawing/2016/5/14/chartex" xmlns:mc="http://schemas.openxmlformats.org/markup-compatibility/2006" xmlns:aink="http://schemas.microsoft.com/office/drawing/2016/ink" xmlns:am3d="http://schemas.microsoft.com/office/drawing/2017/model3d" xmlns:o="urn:schemas-microsoft-com:office:office" xmlns:r="http://schemas.openxmlformats.org/officeDocument/2006/relationships" xmlns:m="http://schemas.openxmlformats.org/officeDocument/2006/math" xmlns:v="urn:schemas-microsoft-com:vml" xmlns:wp14="http://schemas.microsoft.com/office/word/2010/wordprocessingDrawing" xmlns:wp="http://schemas.openxmlformats.org/drawingml/2006/wordprocessingDrawing" xmlns:w10="urn:schemas-microsoft-com:office:word" xmlns:w="http://schemas.openxmlformats.org/wordprocessingml/2006/main" xmlns:w14="http://schemas.microsoft.com/office/word/2010/wordml" xmlns:w15="http://schemas.microsoft.com/office/word/2012/wordml" xmlns:w16cid="http://schemas.microsoft.com/office/word/2016/wordml/cid" xmlns:w16se="http://schemas.microsoft.com/office/word/2015/wordml/symex" xmlns:wpg="http://schemas.microsoft.com/office/word/2010/wordprocessingGroup" xmlns:wpi="http://schemas.microsoft.com/office/word/2010/wordprocessingInk" xmlns:wne="http://schemas.microsoft.com/office/word/2006/wordml" xmlns:wps="http://schemas.microsoft.com/office/word/2010/wordprocessingShape" mc:Ignorable="w14 w15 w16se w16cid wp14">
+<w:document xmlns:wpc="http://schemas.microsoft.com/office/word/2010/wordprocessingCanvas" xmlns:cx="http://schemas.microsoft.com/office/drawing/2014/chartex" xmlns:cx1="http://schemas.microsoft.com/office/drawing/2015/9/8/chartex" xmlns:cx2="http://schemas.microsoft.com/office/drawing/2015/10/21/chartex" xmlns:cx3="http://schemas.microsoft.com/office/drawing/2016/5/9/chartex" xmlns:cx4="http://schemas.microsoft.com/office/drawing/2016/5/10/chartex" xmlns:cx5="http://schemas.microsoft.com/office/drawing/2016/5/11/chartex" xmlns:cx6="http://schemas.microsoft.com/office/drawing/2016/5/12/chartex" xmlns:cx7="http://schemas.microsoft.com/office/drawing/2016/5/13/chartex" xmlns:cx8="http://schemas.microsoft.com/office/drawing/2016/5/14/chartex" xmlns:mc="http://schemas.openxmlformats.org/markup-compatibility/2006" xmlns:aink="http://schemas.microsoft.com/office/drawing/2016/ink" xmlns:am3d="http://schemas.microsoft.com/office/drawing/2017/model3d" xmlns:o="urn:schemas-microsoft-com:office:office" xmlns:r="http://schemas.openxmlformats.org/officeDocument/2006/relationships" xmlns:m="http://schemas.openxmlformats.org/officeDocument/2006/math" xmlns:v="urn:schemas-microsoft-com:vml" xmlns:wp14="http://schemas.microsoft.com/office/word/2010/wordprocessingDrawing" xmlns:wp="http://schemas.openxmlformats.org/drawingml/2006/wordprocessingDrawing" xmlns:w10="urn:schemas-microsoft-com:office:word" xmlns:w="http://schemas.openxmlformats.org/wordprocessingml/2006/main" xmlns:w14="http://schemas.microsoft.com/office/word/2010/wordml" xmlns:w15="http://schemas.microsoft.com/office/word/2012/wordml" xmlns:w16cex="http://schemas.microsoft.com/office/word/2018/wordml/cex" xmlns:w16cid="http://schemas.microsoft.com/office/word/2016/wordml/cid" xmlns:w16="http://schemas.microsoft.com/office/word/2018/wordml" xmlns:w16se="http://schemas.microsoft.com/office/word/2015/wordml/symex" xmlns:wpg="http://schemas.microsoft.com/office/word/2010/wordprocessingGroup" xmlns:wpi="http://schemas.microsoft.com/office/word/2010/wordprocessingInk" xmlns:wne="http://schemas.microsoft.com/office/word/2006/wordml" xmlns:wps="http://schemas.microsoft.com/office/word/2010/wordprocessingShape" mc:Ignorable="w14 w15 w16se w16cid w16 w16cex wp14">
   <w:background w:color="FFFFFF"/>
   <w:body>
     <w:p>
@@ -23,8 +23,6 @@
       </w:r>
       <w:r>
         <w:br/>
-      </w:r>
-      <w:r>
         <w:t>Get with Brian to determine if this is still be best process or if I should be following the steps at:</w:t>
       </w:r>
       <w:r>
@@ -60,10 +58,7 @@
       </w:r>
       <w:proofErr w:type="spellEnd"/>
       <w:r>
-        <w:t>/Ce</w:t>
-      </w:r>
-      <w:r>
-        <w:t>rtificates &amp; Keys/iOS</w:t>
+        <w:t>/Certificates &amp; Keys/iOS</w:t>
       </w:r>
     </w:p>
     <w:p>
@@ -121,15 +116,7 @@
         </w:numPr>
       </w:pPr>
       <w:r>
-        <w:t xml:space="preserve">Under Capabilities -&gt; Push Notifications, press Edit and create a new Production SSL </w:t>
-      </w:r>
-      <w:proofErr w:type="spellStart"/>
-      <w:r>
-        <w:t>Certificate</w:t>
-      </w:r>
-      <w:proofErr w:type="spellEnd"/>
-      <w:r>
-        <w:t>.</w:t>
+        <w:t>Under Capabilities -&gt; Push Notifications, press Edit and create a new Production SSL Certificate.</w:t>
       </w:r>
     </w:p>
     <w:p>
@@ -187,10 +174,7 @@
       </w:r>
       <w:proofErr w:type="spellEnd"/>
       <w:r>
-        <w:t xml:space="preserve"> Root Folder/Certificat</w:t>
-      </w:r>
-      <w:r>
-        <w:t>es (CER)/Production/</w:t>
+        <w:t xml:space="preserve"> Root Folder/Certificates (CER)/Production/</w:t>
       </w:r>
       <w:proofErr w:type="spellStart"/>
       <w:r>
@@ -236,10 +220,7 @@
         <w:t>locate the new</w:t>
       </w:r>
       <w:r>
-        <w:t xml:space="preserve"> Apple </w:t>
-      </w:r>
-      <w:r>
-        <w:t xml:space="preserve">Push Services: </w:t>
+        <w:t xml:space="preserve"> Apple Push Services: </w:t>
       </w:r>
       <w:proofErr w:type="spellStart"/>
       <w:proofErr w:type="gramStart"/>
@@ -270,10 +251,7 @@
         <w:t xml:space="preserve"> at least one year from now</w:t>
       </w:r>
       <w:r>
-        <w:t>. Expand it. Click to highlight bo</w:t>
-      </w:r>
-      <w:r>
-        <w:t>th the certificate and its private key, then right-click and Export 2 items... Save the p12 file to Root Folder/P12 Files/Production/</w:t>
+        <w:t>. Expand it. Click to highlight both the certificate and its private key, then right-click and Export 2 items... Save the p12 file to Root Folder/P12 Files/Production/</w:t>
       </w:r>
       <w:proofErr w:type="spellStart"/>
       <w:r>
@@ -293,10 +271,7 @@
         </w:numPr>
       </w:pPr>
       <w:r>
-        <w:t>Using command line, convert Identity Certificate from S</w:t>
-      </w:r>
-      <w:r>
-        <w:t>tep 4 to PEM file:</w:t>
+        <w:t>Using command line, convert Identity Certificate from Step 4 to PEM file:</w:t>
       </w:r>
       <w:r>
         <w:br/>
@@ -343,29 +318,7 @@
           <w:szCs w:val="20"/>
           <w:shd w:val="clear" w:color="auto" w:fill="C0C0C0"/>
         </w:rPr>
-        <w:t>\ Production\ APNS\.</w:t>
-      </w:r>
-      <w:proofErr w:type="spellStart"/>
-      <w:r>
-        <w:rPr>
-          <w:rStyle w:val="None"/>
-          <w:rFonts w:ascii="Consolas" w:eastAsia="Consolas" w:hAnsi="Consolas" w:cs="Consolas"/>
-          <w:sz w:val="20"/>
-          <w:szCs w:val="20"/>
-          <w:shd w:val="clear" w:color="auto" w:fill="C0C0C0"/>
-        </w:rPr>
-        <w:t>cer</w:t>
-      </w:r>
-      <w:proofErr w:type="spellEnd"/>
-      <w:r>
-        <w:rPr>
-          <w:rStyle w:val="None"/>
-          <w:rFonts w:ascii="Consolas" w:eastAsia="Consolas" w:hAnsi="Consolas" w:cs="Consolas"/>
-          <w:sz w:val="20"/>
-          <w:szCs w:val="20"/>
-          <w:shd w:val="clear" w:color="auto" w:fill="C0C0C0"/>
-        </w:rPr>
-        <w:t xml:space="preserve"> -inform DER -out </w:t>
+        <w:t xml:space="preserve">\ Production\ APNS.cer -inform DER -out </w:t>
       </w:r>
       <w:proofErr w:type="spellStart"/>
       <w:r>
@@ -449,10 +402,7 @@
         <w:t>PEM pass phrase</w:t>
       </w:r>
       <w:r>
-        <w:t>: telemed4321$$)</w:t>
-      </w:r>
-      <w:r>
-        <w:t>:</w:t>
+        <w:t>: telemed4321$$):</w:t>
       </w:r>
       <w:r>
         <w:br/>
@@ -625,17 +575,7 @@
           <w:szCs w:val="20"/>
           <w:shd w:val="clear" w:color="auto" w:fill="C0C0C0"/>
         </w:rPr>
-        <w:t>s_</w:t>
-      </w:r>
-      <w:r>
-        <w:rPr>
-          <w:rStyle w:val="None"/>
-          <w:rFonts w:ascii="Consolas" w:eastAsia="Consolas" w:hAnsi="Consolas" w:cs="Consolas"/>
-          <w:sz w:val="20"/>
-          <w:szCs w:val="20"/>
-          <w:shd w:val="clear" w:color="auto" w:fill="C0C0C0"/>
-        </w:rPr>
-        <w:t>client</w:t>
+        <w:t>s_client</w:t>
       </w:r>
       <w:proofErr w:type="spellEnd"/>
       <w:r>
@@ -803,11 +743,7 @@
         </w:numPr>
       </w:pPr>
       <w:r>
-        <w:lastRenderedPageBreak/>
-        <w:t>Combine both PEM files into a P12 File (use passwor</w:t>
-      </w:r>
-      <w:r>
-        <w:t>d: telemed4321$$):</w:t>
+        <w:t>Combine both PEM files into a P12 File (use password: telemed4321$$):</w:t>
       </w:r>
       <w:r>
         <w:br/>
@@ -969,10 +905,7 @@
         </w:numPr>
       </w:pPr>
       <w:r>
-        <w:t>Move the P12 File into the Root Folder/P12 Files/Production fold</w:t>
-      </w:r>
-      <w:r>
-        <w:t>er.</w:t>
+        <w:t>Move the P12 File into the Root Folder/P12 Files/Production folder.</w:t>
       </w:r>
     </w:p>
     <w:p>
@@ -1002,8 +935,6 @@
       <w:r>
         <w:t>.</w:t>
       </w:r>
-      <w:bookmarkStart w:id="0" w:name="_GoBack"/>
-      <w:bookmarkEnd w:id="0"/>
     </w:p>
     <w:sectPr>
       <w:headerReference w:type="even" r:id="rId8"/>
@@ -1013,15 +944,16 @@
       <w:headerReference w:type="first" r:id="rId12"/>
       <w:footerReference w:type="first" r:id="rId13"/>
       <w:pgSz w:w="12240" w:h="15840"/>
-      <w:pgMar w:top="1440" w:right="1440" w:bottom="1440" w:left="1440" w:header="720" w:footer="720" w:gutter="0"/>
+      <w:pgMar w:top="1008" w:right="1080" w:bottom="1008" w:left="1080" w:header="720" w:footer="720" w:gutter="0"/>
       <w:cols w:space="720"/>
+      <w:docGrid w:linePitch="326"/>
     </w:sectPr>
   </w:body>
 </w:document>
 </file>
 
 <file path=word/endnotes.xml><?xml version="1.0" encoding="utf-8"?>
-<w:endnotes xmlns:wpc="http://schemas.microsoft.com/office/word/2010/wordprocessingCanvas" xmlns:cx="http://schemas.microsoft.com/office/drawing/2014/chartex" xmlns:cx1="http://schemas.microsoft.com/office/drawing/2015/9/8/chartex" xmlns:cx2="http://schemas.microsoft.com/office/drawing/2015/10/21/chartex" xmlns:cx3="http://schemas.microsoft.com/office/drawing/2016/5/9/chartex" xmlns:cx4="http://schemas.microsoft.com/office/drawing/2016/5/10/chartex" xmlns:cx5="http://schemas.microsoft.com/office/drawing/2016/5/11/chartex" xmlns:cx6="http://schemas.microsoft.com/office/drawing/2016/5/12/chartex" xmlns:cx7="http://schemas.microsoft.com/office/drawing/2016/5/13/chartex" xmlns:cx8="http://schemas.microsoft.com/office/drawing/2016/5/14/chartex" xmlns:mc="http://schemas.openxmlformats.org/markup-compatibility/2006" xmlns:aink="http://schemas.microsoft.com/office/drawing/2016/ink" xmlns:am3d="http://schemas.microsoft.com/office/drawing/2017/model3d" xmlns:o="urn:schemas-microsoft-com:office:office" xmlns:r="http://schemas.openxmlformats.org/officeDocument/2006/relationships" xmlns:m="http://schemas.openxmlformats.org/officeDocument/2006/math" xmlns:v="urn:schemas-microsoft-com:vml" xmlns:wp14="http://schemas.microsoft.com/office/word/2010/wordprocessingDrawing" xmlns:wp="http://schemas.openxmlformats.org/drawingml/2006/wordprocessingDrawing" xmlns:w10="urn:schemas-microsoft-com:office:word" xmlns:w="http://schemas.openxmlformats.org/wordprocessingml/2006/main" xmlns:w14="http://schemas.microsoft.com/office/word/2010/wordml" xmlns:w15="http://schemas.microsoft.com/office/word/2012/wordml" xmlns:w16cid="http://schemas.microsoft.com/office/word/2016/wordml/cid" xmlns:w16se="http://schemas.microsoft.com/office/word/2015/wordml/symex" xmlns:wpg="http://schemas.microsoft.com/office/word/2010/wordprocessingGroup" xmlns:wpi="http://schemas.microsoft.com/office/word/2010/wordprocessingInk" xmlns:wne="http://schemas.microsoft.com/office/word/2006/wordml" xmlns:wps="http://schemas.microsoft.com/office/word/2010/wordprocessingShape" mc:Ignorable="w14 w15 w16se w16cid wp14">
+<w:endnotes xmlns:wpc="http://schemas.microsoft.com/office/word/2010/wordprocessingCanvas" xmlns:cx="http://schemas.microsoft.com/office/drawing/2014/chartex" xmlns:cx1="http://schemas.microsoft.com/office/drawing/2015/9/8/chartex" xmlns:cx2="http://schemas.microsoft.com/office/drawing/2015/10/21/chartex" xmlns:cx3="http://schemas.microsoft.com/office/drawing/2016/5/9/chartex" xmlns:cx4="http://schemas.microsoft.com/office/drawing/2016/5/10/chartex" xmlns:cx5="http://schemas.microsoft.com/office/drawing/2016/5/11/chartex" xmlns:cx6="http://schemas.microsoft.com/office/drawing/2016/5/12/chartex" xmlns:cx7="http://schemas.microsoft.com/office/drawing/2016/5/13/chartex" xmlns:cx8="http://schemas.microsoft.com/office/drawing/2016/5/14/chartex" xmlns:mc="http://schemas.openxmlformats.org/markup-compatibility/2006" xmlns:aink="http://schemas.microsoft.com/office/drawing/2016/ink" xmlns:am3d="http://schemas.microsoft.com/office/drawing/2017/model3d" xmlns:o="urn:schemas-microsoft-com:office:office" xmlns:r="http://schemas.openxmlformats.org/officeDocument/2006/relationships" xmlns:m="http://schemas.openxmlformats.org/officeDocument/2006/math" xmlns:v="urn:schemas-microsoft-com:vml" xmlns:wp14="http://schemas.microsoft.com/office/word/2010/wordprocessingDrawing" xmlns:wp="http://schemas.openxmlformats.org/drawingml/2006/wordprocessingDrawing" xmlns:w10="urn:schemas-microsoft-com:office:word" xmlns:w="http://schemas.openxmlformats.org/wordprocessingml/2006/main" xmlns:w14="http://schemas.microsoft.com/office/word/2010/wordml" xmlns:w15="http://schemas.microsoft.com/office/word/2012/wordml" xmlns:w16cex="http://schemas.microsoft.com/office/word/2018/wordml/cex" xmlns:w16cid="http://schemas.microsoft.com/office/word/2016/wordml/cid" xmlns:w16="http://schemas.microsoft.com/office/word/2018/wordml" xmlns:w16se="http://schemas.microsoft.com/office/word/2015/wordml/symex" xmlns:wpg="http://schemas.microsoft.com/office/word/2010/wordprocessingGroup" xmlns:wpi="http://schemas.microsoft.com/office/word/2010/wordprocessingInk" xmlns:wne="http://schemas.microsoft.com/office/word/2006/wordml" xmlns:wps="http://schemas.microsoft.com/office/word/2010/wordprocessingShape" mc:Ignorable="w14 w15 w16se w16cid w16 w16cex wp14">
   <w:endnote w:type="separator" w:id="-1">
     <w:p>
       <w:r>
@@ -1040,7 +972,7 @@
 </file>
 
 <file path=word/footer1.xml><?xml version="1.0" encoding="utf-8"?>
-<w:ftr xmlns:wpc="http://schemas.microsoft.com/office/word/2010/wordprocessingCanvas" xmlns:cx="http://schemas.microsoft.com/office/drawing/2014/chartex" xmlns:cx1="http://schemas.microsoft.com/office/drawing/2015/9/8/chartex" xmlns:cx2="http://schemas.microsoft.com/office/drawing/2015/10/21/chartex" xmlns:cx3="http://schemas.microsoft.com/office/drawing/2016/5/9/chartex" xmlns:cx4="http://schemas.microsoft.com/office/drawing/2016/5/10/chartex" xmlns:cx5="http://schemas.microsoft.com/office/drawing/2016/5/11/chartex" xmlns:cx6="http://schemas.microsoft.com/office/drawing/2016/5/12/chartex" xmlns:cx7="http://schemas.microsoft.com/office/drawing/2016/5/13/chartex" xmlns:cx8="http://schemas.microsoft.com/office/drawing/2016/5/14/chartex" xmlns:mc="http://schemas.openxmlformats.org/markup-compatibility/2006" xmlns:aink="http://schemas.microsoft.com/office/drawing/2016/ink" xmlns:am3d="http://schemas.microsoft.com/office/drawing/2017/model3d" xmlns:o="urn:schemas-microsoft-com:office:office" xmlns:r="http://schemas.openxmlformats.org/officeDocument/2006/relationships" xmlns:m="http://schemas.openxmlformats.org/officeDocument/2006/math" xmlns:v="urn:schemas-microsoft-com:vml" xmlns:wp14="http://schemas.microsoft.com/office/word/2010/wordprocessingDrawing" xmlns:wp="http://schemas.openxmlformats.org/drawingml/2006/wordprocessingDrawing" xmlns:w10="urn:schemas-microsoft-com:office:word" xmlns:w="http://schemas.openxmlformats.org/wordprocessingml/2006/main" xmlns:w14="http://schemas.microsoft.com/office/word/2010/wordml" xmlns:w15="http://schemas.microsoft.com/office/word/2012/wordml" xmlns:w16cid="http://schemas.microsoft.com/office/word/2016/wordml/cid" xmlns:w16se="http://schemas.microsoft.com/office/word/2015/wordml/symex" xmlns:wpg="http://schemas.microsoft.com/office/word/2010/wordprocessingGroup" xmlns:wpi="http://schemas.microsoft.com/office/word/2010/wordprocessingInk" xmlns:wne="http://schemas.microsoft.com/office/word/2006/wordml" xmlns:wps="http://schemas.microsoft.com/office/word/2010/wordprocessingShape" mc:Ignorable="w14 w15 w16se w16cid wp14">
+<w:ftr xmlns:wpc="http://schemas.microsoft.com/office/word/2010/wordprocessingCanvas" xmlns:cx="http://schemas.microsoft.com/office/drawing/2014/chartex" xmlns:cx1="http://schemas.microsoft.com/office/drawing/2015/9/8/chartex" xmlns:cx2="http://schemas.microsoft.com/office/drawing/2015/10/21/chartex" xmlns:cx3="http://schemas.microsoft.com/office/drawing/2016/5/9/chartex" xmlns:cx4="http://schemas.microsoft.com/office/drawing/2016/5/10/chartex" xmlns:cx5="http://schemas.microsoft.com/office/drawing/2016/5/11/chartex" xmlns:cx6="http://schemas.microsoft.com/office/drawing/2016/5/12/chartex" xmlns:cx7="http://schemas.microsoft.com/office/drawing/2016/5/13/chartex" xmlns:cx8="http://schemas.microsoft.com/office/drawing/2016/5/14/chartex" xmlns:mc="http://schemas.openxmlformats.org/markup-compatibility/2006" xmlns:aink="http://schemas.microsoft.com/office/drawing/2016/ink" xmlns:am3d="http://schemas.microsoft.com/office/drawing/2017/model3d" xmlns:o="urn:schemas-microsoft-com:office:office" xmlns:r="http://schemas.openxmlformats.org/officeDocument/2006/relationships" xmlns:m="http://schemas.openxmlformats.org/officeDocument/2006/math" xmlns:v="urn:schemas-microsoft-com:vml" xmlns:wp14="http://schemas.microsoft.com/office/word/2010/wordprocessingDrawing" xmlns:wp="http://schemas.openxmlformats.org/drawingml/2006/wordprocessingDrawing" xmlns:w10="urn:schemas-microsoft-com:office:word" xmlns:w="http://schemas.openxmlformats.org/wordprocessingml/2006/main" xmlns:w14="http://schemas.microsoft.com/office/word/2010/wordml" xmlns:w15="http://schemas.microsoft.com/office/word/2012/wordml" xmlns:w16cex="http://schemas.microsoft.com/office/word/2018/wordml/cex" xmlns:w16cid="http://schemas.microsoft.com/office/word/2016/wordml/cid" xmlns:w16="http://schemas.microsoft.com/office/word/2018/wordml" xmlns:w16se="http://schemas.microsoft.com/office/word/2015/wordml/symex" xmlns:wpg="http://schemas.microsoft.com/office/word/2010/wordprocessingGroup" xmlns:wpi="http://schemas.microsoft.com/office/word/2010/wordprocessingInk" xmlns:wne="http://schemas.microsoft.com/office/word/2006/wordml" xmlns:wps="http://schemas.microsoft.com/office/word/2010/wordprocessingShape" mc:Ignorable="w14 w15 w16se w16cid w16 w16cex wp14">
   <w:p>
     <w:pPr>
       <w:pStyle w:val="Footer"/>
@@ -1050,7 +982,7 @@
 </file>
 
 <file path=word/footer2.xml><?xml version="1.0" encoding="utf-8"?>
-<w:ftr xmlns:wpc="http://schemas.microsoft.com/office/word/2010/wordprocessingCanvas" xmlns:cx="http://schemas.microsoft.com/office/drawing/2014/chartex" xmlns:cx1="http://schemas.microsoft.com/office/drawing/2015/9/8/chartex" xmlns:cx2="http://schemas.microsoft.com/office/drawing/2015/10/21/chartex" xmlns:cx3="http://schemas.microsoft.com/office/drawing/2016/5/9/chartex" xmlns:cx4="http://schemas.microsoft.com/office/drawing/2016/5/10/chartex" xmlns:cx5="http://schemas.microsoft.com/office/drawing/2016/5/11/chartex" xmlns:cx6="http://schemas.microsoft.com/office/drawing/2016/5/12/chartex" xmlns:cx7="http://schemas.microsoft.com/office/drawing/2016/5/13/chartex" xmlns:cx8="http://schemas.microsoft.com/office/drawing/2016/5/14/chartex" xmlns:mc="http://schemas.openxmlformats.org/markup-compatibility/2006" xmlns:aink="http://schemas.microsoft.com/office/drawing/2016/ink" xmlns:am3d="http://schemas.microsoft.com/office/drawing/2017/model3d" xmlns:o="urn:schemas-microsoft-com:office:office" xmlns:r="http://schemas.openxmlformats.org/officeDocument/2006/relationships" xmlns:m="http://schemas.openxmlformats.org/officeDocument/2006/math" xmlns:v="urn:schemas-microsoft-com:vml" xmlns:wp14="http://schemas.microsoft.com/office/word/2010/wordprocessingDrawing" xmlns:wp="http://schemas.openxmlformats.org/drawingml/2006/wordprocessingDrawing" xmlns:w10="urn:schemas-microsoft-com:office:word" xmlns:w="http://schemas.openxmlformats.org/wordprocessingml/2006/main" xmlns:w14="http://schemas.microsoft.com/office/word/2010/wordml" xmlns:w15="http://schemas.microsoft.com/office/word/2012/wordml" xmlns:w16cid="http://schemas.microsoft.com/office/word/2016/wordml/cid" xmlns:w16se="http://schemas.microsoft.com/office/word/2015/wordml/symex" xmlns:wpg="http://schemas.microsoft.com/office/word/2010/wordprocessingGroup" xmlns:wpi="http://schemas.microsoft.com/office/word/2010/wordprocessingInk" xmlns:wne="http://schemas.microsoft.com/office/word/2006/wordml" xmlns:wps="http://schemas.microsoft.com/office/word/2010/wordprocessingShape" mc:Ignorable="w14 w15 w16se w16cid wp14">
+<w:ftr xmlns:wpc="http://schemas.microsoft.com/office/word/2010/wordprocessingCanvas" xmlns:cx="http://schemas.microsoft.com/office/drawing/2014/chartex" xmlns:cx1="http://schemas.microsoft.com/office/drawing/2015/9/8/chartex" xmlns:cx2="http://schemas.microsoft.com/office/drawing/2015/10/21/chartex" xmlns:cx3="http://schemas.microsoft.com/office/drawing/2016/5/9/chartex" xmlns:cx4="http://schemas.microsoft.com/office/drawing/2016/5/10/chartex" xmlns:cx5="http://schemas.microsoft.com/office/drawing/2016/5/11/chartex" xmlns:cx6="http://schemas.microsoft.com/office/drawing/2016/5/12/chartex" xmlns:cx7="http://schemas.microsoft.com/office/drawing/2016/5/13/chartex" xmlns:cx8="http://schemas.microsoft.com/office/drawing/2016/5/14/chartex" xmlns:mc="http://schemas.openxmlformats.org/markup-compatibility/2006" xmlns:aink="http://schemas.microsoft.com/office/drawing/2016/ink" xmlns:am3d="http://schemas.microsoft.com/office/drawing/2017/model3d" xmlns:o="urn:schemas-microsoft-com:office:office" xmlns:r="http://schemas.openxmlformats.org/officeDocument/2006/relationships" xmlns:m="http://schemas.openxmlformats.org/officeDocument/2006/math" xmlns:v="urn:schemas-microsoft-com:vml" xmlns:wp14="http://schemas.microsoft.com/office/word/2010/wordprocessingDrawing" xmlns:wp="http://schemas.openxmlformats.org/drawingml/2006/wordprocessingDrawing" xmlns:w10="urn:schemas-microsoft-com:office:word" xmlns:w="http://schemas.openxmlformats.org/wordprocessingml/2006/main" xmlns:w14="http://schemas.microsoft.com/office/word/2010/wordml" xmlns:w15="http://schemas.microsoft.com/office/word/2012/wordml" xmlns:w16cex="http://schemas.microsoft.com/office/word/2018/wordml/cex" xmlns:w16cid="http://schemas.microsoft.com/office/word/2016/wordml/cid" xmlns:w16="http://schemas.microsoft.com/office/word/2018/wordml" xmlns:w16se="http://schemas.microsoft.com/office/word/2015/wordml/symex" xmlns:wpg="http://schemas.microsoft.com/office/word/2010/wordprocessingGroup" xmlns:wpi="http://schemas.microsoft.com/office/word/2010/wordprocessingInk" xmlns:wne="http://schemas.microsoft.com/office/word/2006/wordml" xmlns:wps="http://schemas.microsoft.com/office/word/2010/wordprocessingShape" mc:Ignorable="w14 w15 w16se w16cid w16 w16cex wp14">
   <w:p>
     <w:pPr>
       <w:pStyle w:val="HeaderFooter"/>
@@ -1060,7 +992,7 @@
 </file>
 
 <file path=word/footer3.xml><?xml version="1.0" encoding="utf-8"?>
-<w:ftr xmlns:wpc="http://schemas.microsoft.com/office/word/2010/wordprocessingCanvas" xmlns:cx="http://schemas.microsoft.com/office/drawing/2014/chartex" xmlns:cx1="http://schemas.microsoft.com/office/drawing/2015/9/8/chartex" xmlns:cx2="http://schemas.microsoft.com/office/drawing/2015/10/21/chartex" xmlns:cx3="http://schemas.microsoft.com/office/drawing/2016/5/9/chartex" xmlns:cx4="http://schemas.microsoft.com/office/drawing/2016/5/10/chartex" xmlns:cx5="http://schemas.microsoft.com/office/drawing/2016/5/11/chartex" xmlns:cx6="http://schemas.microsoft.com/office/drawing/2016/5/12/chartex" xmlns:cx7="http://schemas.microsoft.com/office/drawing/2016/5/13/chartex" xmlns:cx8="http://schemas.microsoft.com/office/drawing/2016/5/14/chartex" xmlns:mc="http://schemas.openxmlformats.org/markup-compatibility/2006" xmlns:aink="http://schemas.microsoft.com/office/drawing/2016/ink" xmlns:am3d="http://schemas.microsoft.com/office/drawing/2017/model3d" xmlns:o="urn:schemas-microsoft-com:office:office" xmlns:r="http://schemas.openxmlformats.org/officeDocument/2006/relationships" xmlns:m="http://schemas.openxmlformats.org/officeDocument/2006/math" xmlns:v="urn:schemas-microsoft-com:vml" xmlns:wp14="http://schemas.microsoft.com/office/word/2010/wordprocessingDrawing" xmlns:wp="http://schemas.openxmlformats.org/drawingml/2006/wordprocessingDrawing" xmlns:w10="urn:schemas-microsoft-com:office:word" xmlns:w="http://schemas.openxmlformats.org/wordprocessingml/2006/main" xmlns:w14="http://schemas.microsoft.com/office/word/2010/wordml" xmlns:w15="http://schemas.microsoft.com/office/word/2012/wordml" xmlns:w16cid="http://schemas.microsoft.com/office/word/2016/wordml/cid" xmlns:w16se="http://schemas.microsoft.com/office/word/2015/wordml/symex" xmlns:wpg="http://schemas.microsoft.com/office/word/2010/wordprocessingGroup" xmlns:wpi="http://schemas.microsoft.com/office/word/2010/wordprocessingInk" xmlns:wne="http://schemas.microsoft.com/office/word/2006/wordml" xmlns:wps="http://schemas.microsoft.com/office/word/2010/wordprocessingShape" mc:Ignorable="w14 w15 w16se w16cid wp14">
+<w:ftr xmlns:wpc="http://schemas.microsoft.com/office/word/2010/wordprocessingCanvas" xmlns:cx="http://schemas.microsoft.com/office/drawing/2014/chartex" xmlns:cx1="http://schemas.microsoft.com/office/drawing/2015/9/8/chartex" xmlns:cx2="http://schemas.microsoft.com/office/drawing/2015/10/21/chartex" xmlns:cx3="http://schemas.microsoft.com/office/drawing/2016/5/9/chartex" xmlns:cx4="http://schemas.microsoft.com/office/drawing/2016/5/10/chartex" xmlns:cx5="http://schemas.microsoft.com/office/drawing/2016/5/11/chartex" xmlns:cx6="http://schemas.microsoft.com/office/drawing/2016/5/12/chartex" xmlns:cx7="http://schemas.microsoft.com/office/drawing/2016/5/13/chartex" xmlns:cx8="http://schemas.microsoft.com/office/drawing/2016/5/14/chartex" xmlns:mc="http://schemas.openxmlformats.org/markup-compatibility/2006" xmlns:aink="http://schemas.microsoft.com/office/drawing/2016/ink" xmlns:am3d="http://schemas.microsoft.com/office/drawing/2017/model3d" xmlns:o="urn:schemas-microsoft-com:office:office" xmlns:r="http://schemas.openxmlformats.org/officeDocument/2006/relationships" xmlns:m="http://schemas.openxmlformats.org/officeDocument/2006/math" xmlns:v="urn:schemas-microsoft-com:vml" xmlns:wp14="http://schemas.microsoft.com/office/word/2010/wordprocessingDrawing" xmlns:wp="http://schemas.openxmlformats.org/drawingml/2006/wordprocessingDrawing" xmlns:w10="urn:schemas-microsoft-com:office:word" xmlns:w="http://schemas.openxmlformats.org/wordprocessingml/2006/main" xmlns:w14="http://schemas.microsoft.com/office/word/2010/wordml" xmlns:w15="http://schemas.microsoft.com/office/word/2012/wordml" xmlns:w16cex="http://schemas.microsoft.com/office/word/2018/wordml/cex" xmlns:w16cid="http://schemas.microsoft.com/office/word/2016/wordml/cid" xmlns:w16="http://schemas.microsoft.com/office/word/2018/wordml" xmlns:w16se="http://schemas.microsoft.com/office/word/2015/wordml/symex" xmlns:wpg="http://schemas.microsoft.com/office/word/2010/wordprocessingGroup" xmlns:wpi="http://schemas.microsoft.com/office/word/2010/wordprocessingInk" xmlns:wne="http://schemas.microsoft.com/office/word/2006/wordml" xmlns:wps="http://schemas.microsoft.com/office/word/2010/wordprocessingShape" mc:Ignorable="w14 w15 w16se w16cid w16 w16cex wp14">
   <w:p>
     <w:pPr>
       <w:pStyle w:val="Footer"/>
@@ -1070,7 +1002,7 @@
 </file>
 
 <file path=word/footnotes.xml><?xml version="1.0" encoding="utf-8"?>
-<w:footnotes xmlns:wpc="http://schemas.microsoft.com/office/word/2010/wordprocessingCanvas" xmlns:cx="http://schemas.microsoft.com/office/drawing/2014/chartex" xmlns:cx1="http://schemas.microsoft.com/office/drawing/2015/9/8/chartex" xmlns:cx2="http://schemas.microsoft.com/office/drawing/2015/10/21/chartex" xmlns:cx3="http://schemas.microsoft.com/office/drawing/2016/5/9/chartex" xmlns:cx4="http://schemas.microsoft.com/office/drawing/2016/5/10/chartex" xmlns:cx5="http://schemas.microsoft.com/office/drawing/2016/5/11/chartex" xmlns:cx6="http://schemas.microsoft.com/office/drawing/2016/5/12/chartex" xmlns:cx7="http://schemas.microsoft.com/office/drawing/2016/5/13/chartex" xmlns:cx8="http://schemas.microsoft.com/office/drawing/2016/5/14/chartex" xmlns:mc="http://schemas.openxmlformats.org/markup-compatibility/2006" xmlns:aink="http://schemas.microsoft.com/office/drawing/2016/ink" xmlns:am3d="http://schemas.microsoft.com/office/drawing/2017/model3d" xmlns:o="urn:schemas-microsoft-com:office:office" xmlns:r="http://schemas.openxmlformats.org/officeDocument/2006/relationships" xmlns:m="http://schemas.openxmlformats.org/officeDocument/2006/math" xmlns:v="urn:schemas-microsoft-com:vml" xmlns:wp14="http://schemas.microsoft.com/office/word/2010/wordprocessingDrawing" xmlns:wp="http://schemas.openxmlformats.org/drawingml/2006/wordprocessingDrawing" xmlns:w10="urn:schemas-microsoft-com:office:word" xmlns:w="http://schemas.openxmlformats.org/wordprocessingml/2006/main" xmlns:w14="http://schemas.microsoft.com/office/word/2010/wordml" xmlns:w15="http://schemas.microsoft.com/office/word/2012/wordml" xmlns:w16cid="http://schemas.microsoft.com/office/word/2016/wordml/cid" xmlns:w16se="http://schemas.microsoft.com/office/word/2015/wordml/symex" xmlns:wpg="http://schemas.microsoft.com/office/word/2010/wordprocessingGroup" xmlns:wpi="http://schemas.microsoft.com/office/word/2010/wordprocessingInk" xmlns:wne="http://schemas.microsoft.com/office/word/2006/wordml" xmlns:wps="http://schemas.microsoft.com/office/word/2010/wordprocessingShape" mc:Ignorable="w14 w15 w16se w16cid wp14">
+<w:footnotes xmlns:wpc="http://schemas.microsoft.com/office/word/2010/wordprocessingCanvas" xmlns:cx="http://schemas.microsoft.com/office/drawing/2014/chartex" xmlns:cx1="http://schemas.microsoft.com/office/drawing/2015/9/8/chartex" xmlns:cx2="http://schemas.microsoft.com/office/drawing/2015/10/21/chartex" xmlns:cx3="http://schemas.microsoft.com/office/drawing/2016/5/9/chartex" xmlns:cx4="http://schemas.microsoft.com/office/drawing/2016/5/10/chartex" xmlns:cx5="http://schemas.microsoft.com/office/drawing/2016/5/11/chartex" xmlns:cx6="http://schemas.microsoft.com/office/drawing/2016/5/12/chartex" xmlns:cx7="http://schemas.microsoft.com/office/drawing/2016/5/13/chartex" xmlns:cx8="http://schemas.microsoft.com/office/drawing/2016/5/14/chartex" xmlns:mc="http://schemas.openxmlformats.org/markup-compatibility/2006" xmlns:aink="http://schemas.microsoft.com/office/drawing/2016/ink" xmlns:am3d="http://schemas.microsoft.com/office/drawing/2017/model3d" xmlns:o="urn:schemas-microsoft-com:office:office" xmlns:r="http://schemas.openxmlformats.org/officeDocument/2006/relationships" xmlns:m="http://schemas.openxmlformats.org/officeDocument/2006/math" xmlns:v="urn:schemas-microsoft-com:vml" xmlns:wp14="http://schemas.microsoft.com/office/word/2010/wordprocessingDrawing" xmlns:wp="http://schemas.openxmlformats.org/drawingml/2006/wordprocessingDrawing" xmlns:w10="urn:schemas-microsoft-com:office:word" xmlns:w="http://schemas.openxmlformats.org/wordprocessingml/2006/main" xmlns:w14="http://schemas.microsoft.com/office/word/2010/wordml" xmlns:w15="http://schemas.microsoft.com/office/word/2012/wordml" xmlns:w16cex="http://schemas.microsoft.com/office/word/2018/wordml/cex" xmlns:w16cid="http://schemas.microsoft.com/office/word/2016/wordml/cid" xmlns:w16="http://schemas.microsoft.com/office/word/2018/wordml" xmlns:w16se="http://schemas.microsoft.com/office/word/2015/wordml/symex" xmlns:wpg="http://schemas.microsoft.com/office/word/2010/wordprocessingGroup" xmlns:wpi="http://schemas.microsoft.com/office/word/2010/wordprocessingInk" xmlns:wne="http://schemas.microsoft.com/office/word/2006/wordml" xmlns:wps="http://schemas.microsoft.com/office/word/2010/wordprocessingShape" mc:Ignorable="w14 w15 w16se w16cid w16 w16cex wp14">
   <w:footnote w:type="separator" w:id="-1">
     <w:p>
       <w:r>
@@ -1089,7 +1021,7 @@
 </file>
 
 <file path=word/header1.xml><?xml version="1.0" encoding="utf-8"?>
-<w:hdr xmlns:wpc="http://schemas.microsoft.com/office/word/2010/wordprocessingCanvas" xmlns:cx="http://schemas.microsoft.com/office/drawing/2014/chartex" xmlns:cx1="http://schemas.microsoft.com/office/drawing/2015/9/8/chartex" xmlns:cx2="http://schemas.microsoft.com/office/drawing/2015/10/21/chartex" xmlns:cx3="http://schemas.microsoft.com/office/drawing/2016/5/9/chartex" xmlns:cx4="http://schemas.microsoft.com/office/drawing/2016/5/10/chartex" xmlns:cx5="http://schemas.microsoft.com/office/drawing/2016/5/11/chartex" xmlns:cx6="http://schemas.microsoft.com/office/drawing/2016/5/12/chartex" xmlns:cx7="http://schemas.microsoft.com/office/drawing/2016/5/13/chartex" xmlns:cx8="http://schemas.microsoft.com/office/drawing/2016/5/14/chartex" xmlns:mc="http://schemas.openxmlformats.org/markup-compatibility/2006" xmlns:aink="http://schemas.microsoft.com/office/drawing/2016/ink" xmlns:am3d="http://schemas.microsoft.com/office/drawing/2017/model3d" xmlns:o="urn:schemas-microsoft-com:office:office" xmlns:r="http://schemas.openxmlformats.org/officeDocument/2006/relationships" xmlns:m="http://schemas.openxmlformats.org/officeDocument/2006/math" xmlns:v="urn:schemas-microsoft-com:vml" xmlns:wp14="http://schemas.microsoft.com/office/word/2010/wordprocessingDrawing" xmlns:wp="http://schemas.openxmlformats.org/drawingml/2006/wordprocessingDrawing" xmlns:w10="urn:schemas-microsoft-com:office:word" xmlns:w="http://schemas.openxmlformats.org/wordprocessingml/2006/main" xmlns:w14="http://schemas.microsoft.com/office/word/2010/wordml" xmlns:w15="http://schemas.microsoft.com/office/word/2012/wordml" xmlns:w16cid="http://schemas.microsoft.com/office/word/2016/wordml/cid" xmlns:w16se="http://schemas.microsoft.com/office/word/2015/wordml/symex" xmlns:wpg="http://schemas.microsoft.com/office/word/2010/wordprocessingGroup" xmlns:wpi="http://schemas.microsoft.com/office/word/2010/wordprocessingInk" xmlns:wne="http://schemas.microsoft.com/office/word/2006/wordml" xmlns:wps="http://schemas.microsoft.com/office/word/2010/wordprocessingShape" mc:Ignorable="w14 w15 w16se w16cid wp14">
+<w:hdr xmlns:wpc="http://schemas.microsoft.com/office/word/2010/wordprocessingCanvas" xmlns:cx="http://schemas.microsoft.com/office/drawing/2014/chartex" xmlns:cx1="http://schemas.microsoft.com/office/drawing/2015/9/8/chartex" xmlns:cx2="http://schemas.microsoft.com/office/drawing/2015/10/21/chartex" xmlns:cx3="http://schemas.microsoft.com/office/drawing/2016/5/9/chartex" xmlns:cx4="http://schemas.microsoft.com/office/drawing/2016/5/10/chartex" xmlns:cx5="http://schemas.microsoft.com/office/drawing/2016/5/11/chartex" xmlns:cx6="http://schemas.microsoft.com/office/drawing/2016/5/12/chartex" xmlns:cx7="http://schemas.microsoft.com/office/drawing/2016/5/13/chartex" xmlns:cx8="http://schemas.microsoft.com/office/drawing/2016/5/14/chartex" xmlns:mc="http://schemas.openxmlformats.org/markup-compatibility/2006" xmlns:aink="http://schemas.microsoft.com/office/drawing/2016/ink" xmlns:am3d="http://schemas.microsoft.com/office/drawing/2017/model3d" xmlns:o="urn:schemas-microsoft-com:office:office" xmlns:r="http://schemas.openxmlformats.org/officeDocument/2006/relationships" xmlns:m="http://schemas.openxmlformats.org/officeDocument/2006/math" xmlns:v="urn:schemas-microsoft-com:vml" xmlns:wp14="http://schemas.microsoft.com/office/word/2010/wordprocessingDrawing" xmlns:wp="http://schemas.openxmlformats.org/drawingml/2006/wordprocessingDrawing" xmlns:w10="urn:schemas-microsoft-com:office:word" xmlns:w="http://schemas.openxmlformats.org/wordprocessingml/2006/main" xmlns:w14="http://schemas.microsoft.com/office/word/2010/wordml" xmlns:w15="http://schemas.microsoft.com/office/word/2012/wordml" xmlns:w16cex="http://schemas.microsoft.com/office/word/2018/wordml/cex" xmlns:w16cid="http://schemas.microsoft.com/office/word/2016/wordml/cid" xmlns:w16="http://schemas.microsoft.com/office/word/2018/wordml" xmlns:w16se="http://schemas.microsoft.com/office/word/2015/wordml/symex" xmlns:wpg="http://schemas.microsoft.com/office/word/2010/wordprocessingGroup" xmlns:wpi="http://schemas.microsoft.com/office/word/2010/wordprocessingInk" xmlns:wne="http://schemas.microsoft.com/office/word/2006/wordml" xmlns:wps="http://schemas.microsoft.com/office/word/2010/wordprocessingShape" mc:Ignorable="w14 w15 w16se w16cid w16 w16cex wp14">
   <w:p>
     <w:pPr>
       <w:pStyle w:val="Header"/>
@@ -1099,7 +1031,7 @@
 </file>
 
 <file path=word/header2.xml><?xml version="1.0" encoding="utf-8"?>
-<w:hdr xmlns:wpc="http://schemas.microsoft.com/office/word/2010/wordprocessingCanvas" xmlns:cx="http://schemas.microsoft.com/office/drawing/2014/chartex" xmlns:cx1="http://schemas.microsoft.com/office/drawing/2015/9/8/chartex" xmlns:cx2="http://schemas.microsoft.com/office/drawing/2015/10/21/chartex" xmlns:cx3="http://schemas.microsoft.com/office/drawing/2016/5/9/chartex" xmlns:cx4="http://schemas.microsoft.com/office/drawing/2016/5/10/chartex" xmlns:cx5="http://schemas.microsoft.com/office/drawing/2016/5/11/chartex" xmlns:cx6="http://schemas.microsoft.com/office/drawing/2016/5/12/chartex" xmlns:cx7="http://schemas.microsoft.com/office/drawing/2016/5/13/chartex" xmlns:cx8="http://schemas.microsoft.com/office/drawing/2016/5/14/chartex" xmlns:mc="http://schemas.openxmlformats.org/markup-compatibility/2006" xmlns:aink="http://schemas.microsoft.com/office/drawing/2016/ink" xmlns:am3d="http://schemas.microsoft.com/office/drawing/2017/model3d" xmlns:o="urn:schemas-microsoft-com:office:office" xmlns:r="http://schemas.openxmlformats.org/officeDocument/2006/relationships" xmlns:m="http://schemas.openxmlformats.org/officeDocument/2006/math" xmlns:v="urn:schemas-microsoft-com:vml" xmlns:wp14="http://schemas.microsoft.com/office/word/2010/wordprocessingDrawing" xmlns:wp="http://schemas.openxmlformats.org/drawingml/2006/wordprocessingDrawing" xmlns:w10="urn:schemas-microsoft-com:office:word" xmlns:w="http://schemas.openxmlformats.org/wordprocessingml/2006/main" xmlns:w14="http://schemas.microsoft.com/office/word/2010/wordml" xmlns:w15="http://schemas.microsoft.com/office/word/2012/wordml" xmlns:w16cid="http://schemas.microsoft.com/office/word/2016/wordml/cid" xmlns:w16se="http://schemas.microsoft.com/office/word/2015/wordml/symex" xmlns:wpg="http://schemas.microsoft.com/office/word/2010/wordprocessingGroup" xmlns:wpi="http://schemas.microsoft.com/office/word/2010/wordprocessingInk" xmlns:wne="http://schemas.microsoft.com/office/word/2006/wordml" xmlns:wps="http://schemas.microsoft.com/office/word/2010/wordprocessingShape" mc:Ignorable="w14 w15 w16se w16cid wp14">
+<w:hdr xmlns:wpc="http://schemas.microsoft.com/office/word/2010/wordprocessingCanvas" xmlns:cx="http://schemas.microsoft.com/office/drawing/2014/chartex" xmlns:cx1="http://schemas.microsoft.com/office/drawing/2015/9/8/chartex" xmlns:cx2="http://schemas.microsoft.com/office/drawing/2015/10/21/chartex" xmlns:cx3="http://schemas.microsoft.com/office/drawing/2016/5/9/chartex" xmlns:cx4="http://schemas.microsoft.com/office/drawing/2016/5/10/chartex" xmlns:cx5="http://schemas.microsoft.com/office/drawing/2016/5/11/chartex" xmlns:cx6="http://schemas.microsoft.com/office/drawing/2016/5/12/chartex" xmlns:cx7="http://schemas.microsoft.com/office/drawing/2016/5/13/chartex" xmlns:cx8="http://schemas.microsoft.com/office/drawing/2016/5/14/chartex" xmlns:mc="http://schemas.openxmlformats.org/markup-compatibility/2006" xmlns:aink="http://schemas.microsoft.com/office/drawing/2016/ink" xmlns:am3d="http://schemas.microsoft.com/office/drawing/2017/model3d" xmlns:o="urn:schemas-microsoft-com:office:office" xmlns:r="http://schemas.openxmlformats.org/officeDocument/2006/relationships" xmlns:m="http://schemas.openxmlformats.org/officeDocument/2006/math" xmlns:v="urn:schemas-microsoft-com:vml" xmlns:wp14="http://schemas.microsoft.com/office/word/2010/wordprocessingDrawing" xmlns:wp="http://schemas.openxmlformats.org/drawingml/2006/wordprocessingDrawing" xmlns:w10="urn:schemas-microsoft-com:office:word" xmlns:w="http://schemas.openxmlformats.org/wordprocessingml/2006/main" xmlns:w14="http://schemas.microsoft.com/office/word/2010/wordml" xmlns:w15="http://schemas.microsoft.com/office/word/2012/wordml" xmlns:w16cex="http://schemas.microsoft.com/office/word/2018/wordml/cex" xmlns:w16cid="http://schemas.microsoft.com/office/word/2016/wordml/cid" xmlns:w16="http://schemas.microsoft.com/office/word/2018/wordml" xmlns:w16se="http://schemas.microsoft.com/office/word/2015/wordml/symex" xmlns:wpg="http://schemas.microsoft.com/office/word/2010/wordprocessingGroup" xmlns:wpi="http://schemas.microsoft.com/office/word/2010/wordprocessingInk" xmlns:wne="http://schemas.microsoft.com/office/word/2006/wordml" xmlns:wps="http://schemas.microsoft.com/office/word/2010/wordprocessingShape" mc:Ignorable="w14 w15 w16se w16cid w16 w16cex wp14">
   <w:p>
     <w:pPr>
       <w:pStyle w:val="HeaderFooter"/>
@@ -1109,7 +1041,7 @@
 </file>
 
 <file path=word/header3.xml><?xml version="1.0" encoding="utf-8"?>
-<w:hdr xmlns:wpc="http://schemas.microsoft.com/office/word/2010/wordprocessingCanvas" xmlns:cx="http://schemas.microsoft.com/office/drawing/2014/chartex" xmlns:cx1="http://schemas.microsoft.com/office/drawing/2015/9/8/chartex" xmlns:cx2="http://schemas.microsoft.com/office/drawing/2015/10/21/chartex" xmlns:cx3="http://schemas.microsoft.com/office/drawing/2016/5/9/chartex" xmlns:cx4="http://schemas.microsoft.com/office/drawing/2016/5/10/chartex" xmlns:cx5="http://schemas.microsoft.com/office/drawing/2016/5/11/chartex" xmlns:cx6="http://schemas.microsoft.com/office/drawing/2016/5/12/chartex" xmlns:cx7="http://schemas.microsoft.com/office/drawing/2016/5/13/chartex" xmlns:cx8="http://schemas.microsoft.com/office/drawing/2016/5/14/chartex" xmlns:mc="http://schemas.openxmlformats.org/markup-compatibility/2006" xmlns:aink="http://schemas.microsoft.com/office/drawing/2016/ink" xmlns:am3d="http://schemas.microsoft.com/office/drawing/2017/model3d" xmlns:o="urn:schemas-microsoft-com:office:office" xmlns:r="http://schemas.openxmlformats.org/officeDocument/2006/relationships" xmlns:m="http://schemas.openxmlformats.org/officeDocument/2006/math" xmlns:v="urn:schemas-microsoft-com:vml" xmlns:wp14="http://schemas.microsoft.com/office/word/2010/wordprocessingDrawing" xmlns:wp="http://schemas.openxmlformats.org/drawingml/2006/wordprocessingDrawing" xmlns:w10="urn:schemas-microsoft-com:office:word" xmlns:w="http://schemas.openxmlformats.org/wordprocessingml/2006/main" xmlns:w14="http://schemas.microsoft.com/office/word/2010/wordml" xmlns:w15="http://schemas.microsoft.com/office/word/2012/wordml" xmlns:w16cid="http://schemas.microsoft.com/office/word/2016/wordml/cid" xmlns:w16se="http://schemas.microsoft.com/office/word/2015/wordml/symex" xmlns:wpg="http://schemas.microsoft.com/office/word/2010/wordprocessingGroup" xmlns:wpi="http://schemas.microsoft.com/office/word/2010/wordprocessingInk" xmlns:wne="http://schemas.microsoft.com/office/word/2006/wordml" xmlns:wps="http://schemas.microsoft.com/office/word/2010/wordprocessingShape" mc:Ignorable="w14 w15 w16se w16cid wp14">
+<w:hdr xmlns:wpc="http://schemas.microsoft.com/office/word/2010/wordprocessingCanvas" xmlns:cx="http://schemas.microsoft.com/office/drawing/2014/chartex" xmlns:cx1="http://schemas.microsoft.com/office/drawing/2015/9/8/chartex" xmlns:cx2="http://schemas.microsoft.com/office/drawing/2015/10/21/chartex" xmlns:cx3="http://schemas.microsoft.com/office/drawing/2016/5/9/chartex" xmlns:cx4="http://schemas.microsoft.com/office/drawing/2016/5/10/chartex" xmlns:cx5="http://schemas.microsoft.com/office/drawing/2016/5/11/chartex" xmlns:cx6="http://schemas.microsoft.com/office/drawing/2016/5/12/chartex" xmlns:cx7="http://schemas.microsoft.com/office/drawing/2016/5/13/chartex" xmlns:cx8="http://schemas.microsoft.com/office/drawing/2016/5/14/chartex" xmlns:mc="http://schemas.openxmlformats.org/markup-compatibility/2006" xmlns:aink="http://schemas.microsoft.com/office/drawing/2016/ink" xmlns:am3d="http://schemas.microsoft.com/office/drawing/2017/model3d" xmlns:o="urn:schemas-microsoft-com:office:office" xmlns:r="http://schemas.openxmlformats.org/officeDocument/2006/relationships" xmlns:m="http://schemas.openxmlformats.org/officeDocument/2006/math" xmlns:v="urn:schemas-microsoft-com:vml" xmlns:wp14="http://schemas.microsoft.com/office/word/2010/wordprocessingDrawing" xmlns:wp="http://schemas.openxmlformats.org/drawingml/2006/wordprocessingDrawing" xmlns:w10="urn:schemas-microsoft-com:office:word" xmlns:w="http://schemas.openxmlformats.org/wordprocessingml/2006/main" xmlns:w14="http://schemas.microsoft.com/office/word/2010/wordml" xmlns:w15="http://schemas.microsoft.com/office/word/2012/wordml" xmlns:w16cex="http://schemas.microsoft.com/office/word/2018/wordml/cex" xmlns:w16cid="http://schemas.microsoft.com/office/word/2016/wordml/cid" xmlns:w16="http://schemas.microsoft.com/office/word/2018/wordml" xmlns:w16se="http://schemas.microsoft.com/office/word/2015/wordml/symex" xmlns:wpg="http://schemas.microsoft.com/office/word/2010/wordprocessingGroup" xmlns:wpi="http://schemas.microsoft.com/office/word/2010/wordprocessingInk" xmlns:wne="http://schemas.microsoft.com/office/word/2006/wordml" xmlns:wps="http://schemas.microsoft.com/office/word/2010/wordprocessingShape" mc:Ignorable="w14 w15 w16se w16cid w16 w16cex wp14">
   <w:p>
     <w:pPr>
       <w:pStyle w:val="Header"/>
@@ -1119,7 +1051,7 @@
 </file>
 
 <file path=word/numbering.xml><?xml version="1.0" encoding="utf-8"?>
-<w:numbering xmlns:wpc="http://schemas.microsoft.com/office/word/2010/wordprocessingCanvas" xmlns:cx="http://schemas.microsoft.com/office/drawing/2014/chartex" xmlns:cx1="http://schemas.microsoft.com/office/drawing/2015/9/8/chartex" xmlns:cx2="http://schemas.microsoft.com/office/drawing/2015/10/21/chartex" xmlns:cx3="http://schemas.microsoft.com/office/drawing/2016/5/9/chartex" xmlns:cx4="http://schemas.microsoft.com/office/drawing/2016/5/10/chartex" xmlns:cx5="http://schemas.microsoft.com/office/drawing/2016/5/11/chartex" xmlns:cx6="http://schemas.microsoft.com/office/drawing/2016/5/12/chartex" xmlns:cx7="http://schemas.microsoft.com/office/drawing/2016/5/13/chartex" xmlns:cx8="http://schemas.microsoft.com/office/drawing/2016/5/14/chartex" xmlns:mc="http://schemas.openxmlformats.org/markup-compatibility/2006" xmlns:aink="http://schemas.microsoft.com/office/drawing/2016/ink" xmlns:am3d="http://schemas.microsoft.com/office/drawing/2017/model3d" xmlns:o="urn:schemas-microsoft-com:office:office" xmlns:r="http://schemas.openxmlformats.org/officeDocument/2006/relationships" xmlns:m="http://schemas.openxmlformats.org/officeDocument/2006/math" xmlns:v="urn:schemas-microsoft-com:vml" xmlns:wp14="http://schemas.microsoft.com/office/word/2010/wordprocessingDrawing" xmlns:wp="http://schemas.openxmlformats.org/drawingml/2006/wordprocessingDrawing" xmlns:w10="urn:schemas-microsoft-com:office:word" xmlns:w="http://schemas.openxmlformats.org/wordprocessingml/2006/main" xmlns:w14="http://schemas.microsoft.com/office/word/2010/wordml" xmlns:w15="http://schemas.microsoft.com/office/word/2012/wordml" xmlns:w16cid="http://schemas.microsoft.com/office/word/2016/wordml/cid" xmlns:w16se="http://schemas.microsoft.com/office/word/2015/wordml/symex" xmlns:wpg="http://schemas.microsoft.com/office/word/2010/wordprocessingGroup" xmlns:wpi="http://schemas.microsoft.com/office/word/2010/wordprocessingInk" xmlns:wne="http://schemas.microsoft.com/office/word/2006/wordml" xmlns:wps="http://schemas.microsoft.com/office/word/2010/wordprocessingShape" mc:Ignorable="w14 w15 w16se w16cid wp14">
+<w:numbering xmlns:wpc="http://schemas.microsoft.com/office/word/2010/wordprocessingCanvas" xmlns:cx="http://schemas.microsoft.com/office/drawing/2014/chartex" xmlns:cx1="http://schemas.microsoft.com/office/drawing/2015/9/8/chartex" xmlns:cx2="http://schemas.microsoft.com/office/drawing/2015/10/21/chartex" xmlns:cx3="http://schemas.microsoft.com/office/drawing/2016/5/9/chartex" xmlns:cx4="http://schemas.microsoft.com/office/drawing/2016/5/10/chartex" xmlns:cx5="http://schemas.microsoft.com/office/drawing/2016/5/11/chartex" xmlns:cx6="http://schemas.microsoft.com/office/drawing/2016/5/12/chartex" xmlns:cx7="http://schemas.microsoft.com/office/drawing/2016/5/13/chartex" xmlns:cx8="http://schemas.microsoft.com/office/drawing/2016/5/14/chartex" xmlns:mc="http://schemas.openxmlformats.org/markup-compatibility/2006" xmlns:aink="http://schemas.microsoft.com/office/drawing/2016/ink" xmlns:am3d="http://schemas.microsoft.com/office/drawing/2017/model3d" xmlns:o="urn:schemas-microsoft-com:office:office" xmlns:r="http://schemas.openxmlformats.org/officeDocument/2006/relationships" xmlns:m="http://schemas.openxmlformats.org/officeDocument/2006/math" xmlns:v="urn:schemas-microsoft-com:vml" xmlns:wp14="http://schemas.microsoft.com/office/word/2010/wordprocessingDrawing" xmlns:wp="http://schemas.openxmlformats.org/drawingml/2006/wordprocessingDrawing" xmlns:w10="urn:schemas-microsoft-com:office:word" xmlns:w="http://schemas.openxmlformats.org/wordprocessingml/2006/main" xmlns:w14="http://schemas.microsoft.com/office/word/2010/wordml" xmlns:w15="http://schemas.microsoft.com/office/word/2012/wordml" xmlns:w16cex="http://schemas.microsoft.com/office/word/2018/wordml/cex" xmlns:w16cid="http://schemas.microsoft.com/office/word/2016/wordml/cid" xmlns:w16="http://schemas.microsoft.com/office/word/2018/wordml" xmlns:w16se="http://schemas.microsoft.com/office/word/2015/wordml/symex" xmlns:wpg="http://schemas.microsoft.com/office/word/2010/wordprocessingGroup" xmlns:wpi="http://schemas.microsoft.com/office/word/2010/wordprocessingInk" xmlns:wne="http://schemas.microsoft.com/office/word/2006/wordml" xmlns:wps="http://schemas.microsoft.com/office/word/2010/wordprocessingShape" mc:Ignorable="w14 w15 w16se w16cid w16 w16cex wp14">
   <w:abstractNum w:abstractNumId="0" w15:restartNumberingAfterBreak="0">
     <w:nsid w:val="12D76D07"/>
     <w:multiLevelType w:val="hybridMultilevel"/>
@@ -1367,7 +1299,7 @@
 </file>
 
 <file path=word/styles.xml><?xml version="1.0" encoding="utf-8"?>
-<w:styles xmlns:mc="http://schemas.openxmlformats.org/markup-compatibility/2006" xmlns:r="http://schemas.openxmlformats.org/officeDocument/2006/relationships" xmlns:w="http://schemas.openxmlformats.org/wordprocessingml/2006/main" xmlns:w14="http://schemas.microsoft.com/office/word/2010/wordml" xmlns:w15="http://schemas.microsoft.com/office/word/2012/wordml" xmlns:w16cid="http://schemas.microsoft.com/office/word/2016/wordml/cid" xmlns:w16se="http://schemas.microsoft.com/office/word/2015/wordml/symex" mc:Ignorable="w14 w15 w16se w16cid">
+<w:styles xmlns:mc="http://schemas.openxmlformats.org/markup-compatibility/2006" xmlns:r="http://schemas.openxmlformats.org/officeDocument/2006/relationships" xmlns:w="http://schemas.openxmlformats.org/wordprocessingml/2006/main" xmlns:w14="http://schemas.microsoft.com/office/word/2010/wordml" xmlns:w15="http://schemas.microsoft.com/office/word/2012/wordml" xmlns:w16cex="http://schemas.microsoft.com/office/word/2018/wordml/cex" xmlns:w16cid="http://schemas.microsoft.com/office/word/2016/wordml/cid" xmlns:w16="http://schemas.microsoft.com/office/word/2018/wordml" xmlns:w16se="http://schemas.microsoft.com/office/word/2015/wordml/symex" mc:Ignorable="w14 w15 w16se w16cid w16 w16cex">
   <w:docDefaults>
     <w:rPrDefault>
       <w:rPr>

</xml_diff>